<commit_message>
enhanced and refactored some UNIX |setxxid(2)| calls for Linux
</commit_message>
<xml_diff>
--- a/notes/DavidMorano.docx
+++ b/notes/DavidMorano.docx
@@ -1178,7 +1178,7 @@
           <w:rtl w:val="0"/>
           <w:lang w:val="en-US"/>
         </w:rPr>
-        <w:t xml:space="preserve">Adros Energy, Amherst, NH [Jan 2009 - </w:t>
+        <w:t>Adros Energy, Amherst, NH [</w:t>
       </w:r>
       <w:r>
         <w:rPr>
@@ -1187,7 +1187,25 @@
           <w:rtl w:val="0"/>
           <w:lang w:val="en-US"/>
         </w:rPr>
-        <w:t>Sep 2010</w:t>
+        <w:t>May</w:t>
+      </w:r>
+      <w:r>
+        <w:rPr>
+          <w:sz w:val="22"/>
+          <w:szCs w:val="22"/>
+          <w:rtl w:val="0"/>
+          <w:lang w:val="en-US"/>
+        </w:rPr>
+        <w:t xml:space="preserve"> 2009 - </w:t>
+      </w:r>
+      <w:r>
+        <w:rPr>
+          <w:sz w:val="22"/>
+          <w:szCs w:val="22"/>
+          <w:rtl w:val="0"/>
+          <w:lang w:val="en-US"/>
+        </w:rPr>
+        <w:t>Apr 2010</w:t>
       </w:r>
       <w:r>
         <w:rPr>
@@ -3633,7 +3651,27 @@
           <w:rtl w:val="0"/>
           <w:lang w:val="en-US"/>
         </w:rPr>
-        <w:t xml:space="preserve">Licensed Professional Engineer (NJ). </w:t>
+        <w:t>Licensed Professional Engineer (NJ</w:t>
+      </w:r>
+      <w:r>
+        <w:rPr>
+          <w:rFonts w:ascii="Times" w:hAnsi="Times"/>
+          <w:sz w:val="20"/>
+          <w:szCs w:val="20"/>
+          <w:rtl w:val="0"/>
+          <w:lang w:val="en-US"/>
+        </w:rPr>
+        <w:t xml:space="preserve"> - #24GE03529500</w:t>
+      </w:r>
+      <w:r>
+        <w:rPr>
+          <w:rFonts w:ascii="Times" w:hAnsi="Times"/>
+          <w:sz w:val="20"/>
+          <w:szCs w:val="20"/>
+          <w:rtl w:val="0"/>
+          <w:lang w:val="en-US"/>
+        </w:rPr>
+        <w:t xml:space="preserve">). </w:t>
       </w:r>
       <w:r>
         <w:rPr>

</xml_diff>